<commit_message>
Generacion de cartas de designacion dinamicas
Generacion de cartas de designacion dinamicas
</commit_message>
<xml_diff>
--- a/Carta Modelo Designacion Revisor.docx
+++ b/Carta Modelo Designacion Revisor.docx
@@ -12,7 +12,7 @@
         <w:rPr>
           <w:rFonts w:ascii="Trebuchet MS" w:cs="Trebuchet MS" w:eastAsia="Trebuchet MS" w:hAnsi="Trebuchet MS"/>
         </w:rPr>
-        <w:t xml:space="preserve">Puerto Ordaz, 03 noviembre 2022.</w:t>
+        <w:t xml:space="preserve">Puerto Ordaz, 29 de Julio del 2020</w:t>
       </w:r>
     </w:p>
     <w:p>
@@ -54,7 +54,7 @@
           <w:bCs/>
           <w:rFonts w:ascii="Trebuchet MS" w:cs="Trebuchet MS" w:eastAsia="Trebuchet MS" w:hAnsi="Trebuchet MS"/>
         </w:rPr>
-        <w:t xml:space="preserve"> Franklin Bello</w:t>
+        <w:t xml:space="preserve"> Larez, Jesus</w:t>
       </w:r>
     </w:p>
     <w:p>
@@ -102,7 +102,7 @@
           <w:bCs/>
           <w:rFonts w:ascii="Trebuchet MS" w:cs="Trebuchet MS" w:eastAsia="Trebuchet MS" w:hAnsi="Trebuchet MS"/>
         </w:rPr>
-        <w:t xml:space="preserve">"Creacion de robots para el mantenimiento de la biblioteca". </w:t>
+        <w:t xml:space="preserve">"Titulo de propuesta de grado". </w:t>
       </w:r>
       <w:r>
         <w:rPr>
@@ -116,7 +116,7 @@
           <w:bCs/>
           <w:rFonts w:ascii="Trebuchet MS" w:cs="Trebuchet MS" w:eastAsia="Trebuchet MS" w:hAnsi="Trebuchet MS"/>
         </w:rPr>
-        <w:t xml:space="preserve">Luis C Somoza</w:t>
+        <w:t xml:space="preserve">Somoza Ledezma, Luis Carlos</w:t>
       </w:r>
       <w:r>
         <w:rPr>
@@ -150,7 +150,7 @@
         <w:rPr>
           <w:rFonts w:ascii="Trebuchet MS" w:cs="Trebuchet MS" w:eastAsia="Trebuchet MS" w:hAnsi="Trebuchet MS"/>
         </w:rPr>
-        <w:t xml:space="preserve">lmedinac@ucab.edu.ve </w:t>
+        <w:t xml:space="preserve">lcmedina.19@ucab.edu.ve </w:t>
       </w:r>
       <w:r>
         <w:rPr>
@@ -176,7 +176,7 @@
         <w:rPr>
           <w:rFonts w:ascii="Trebuchet MS" w:cs="Trebuchet MS" w:eastAsia="Trebuchet MS" w:hAnsi="Trebuchet MS"/>
         </w:rPr>
-        <w:t xml:space="preserve">Luis C Somoza; </w:t>
+        <w:t xml:space="preserve">Somoza Ledezma, Luis Carlos</w:t>
       </w:r>
       <w:r>
         <w:rPr>

</xml_diff>